<commit_message>
Fixed contract date format
</commit_message>
<xml_diff>
--- a/public/examples/tagExample.docx
+++ b/public/examples/tagExample.docx
@@ -231,8 +231,6 @@
             <w:r>
               <w:t>Question: {question}</w:t>
             </w:r>
-            <w:bookmarkStart w:id="0" w:name="_GoBack"/>
-            <w:bookmarkEnd w:id="0"/>
           </w:p>
           <w:p>
             <w:pPr>
@@ -255,9 +253,24 @@
             <w:pPr>
               <w:jc w:val="center"/>
             </w:pPr>
-            <w:r>
-              <w:t>{afterPhoto}</w:t>
-            </w:r>
+          </w:p>
+          <w:p>
+            <w:pPr>
+              <w:jc w:val="center"/>
+            </w:pPr>
+            <w:r>
+              <w:t>{afterPhoto</w:t>
+            </w:r>
+            <w:bookmarkStart w:id="0" w:name="_GoBack"/>
+            <w:bookmarkEnd w:id="0"/>
+            <w:r>
+              <w:t>}</w:t>
+            </w:r>
+          </w:p>
+          <w:p>
+            <w:pPr>
+              <w:jc w:val="center"/>
+            </w:pPr>
           </w:p>
         </w:tc>
         <w:tc>
@@ -1334,7 +1347,7 @@
 </file>
 
 <file path=customXml/itemProps1.xml><?xml version="1.0" encoding="utf-8"?>
-<ds:datastoreItem xmlns:ds="http://schemas.openxmlformats.org/officeDocument/2006/customXml" ds:itemID="{883DF69E-3D44-4FAF-BAFA-B9F26714B9F0}">
+<ds:datastoreItem xmlns:ds="http://schemas.openxmlformats.org/officeDocument/2006/customXml" ds:itemID="{398903E6-5037-446C-BBEB-828248001B38}">
   <ds:schemaRefs>
     <ds:schemaRef ds:uri="http://schemas.openxmlformats.org/officeDocument/2006/bibliography"/>
   </ds:schemaRefs>

</xml_diff>

<commit_message>
Update 3: Working on generating photos in report
</commit_message>
<xml_diff>
--- a/public/examples/tagExample.docx
+++ b/public/examples/tagExample.docx
@@ -259,10 +259,16 @@
               <w:jc w:val="center"/>
             </w:pPr>
             <w:r>
-              <w:t>{afterPhoto</w:t>
+              <w:t>{</w:t>
+            </w:r>
+            <w:r>
+              <w:t>%</w:t>
             </w:r>
             <w:bookmarkStart w:id="0" w:name="_GoBack"/>
             <w:bookmarkEnd w:id="0"/>
+            <w:r>
+              <w:t>afterPhoto</w:t>
+            </w:r>
             <w:r>
               <w:t>}</w:t>
             </w:r>
@@ -1347,7 +1353,7 @@
 </file>
 
 <file path=customXml/itemProps1.xml><?xml version="1.0" encoding="utf-8"?>
-<ds:datastoreItem xmlns:ds="http://schemas.openxmlformats.org/officeDocument/2006/customXml" ds:itemID="{398903E6-5037-446C-BBEB-828248001B38}">
+<ds:datastoreItem xmlns:ds="http://schemas.openxmlformats.org/officeDocument/2006/customXml" ds:itemID="{59FE25A9-5A9E-412F-B9F4-689F96D0EC2F}">
   <ds:schemaRefs>
     <ds:schemaRef ds:uri="http://schemas.openxmlformats.org/officeDocument/2006/bibliography"/>
   </ds:schemaRefs>

</xml_diff>